<commit_message>
Inclusão dos resultados do grafo 3
</commit_message>
<xml_diff>
--- a/relatorio2.docx
+++ b/relatorio2.docx
@@ -1225,14 +1225,7 @@
                 <w:sz w:val="24"/>
                 <w:szCs w:val="24"/>
               </w:rPr>
-              <w:t>2</w:t>
-            </w:r>
-            <w:r>
-              <w:rPr>
-                <w:sz w:val="24"/>
-                <w:szCs w:val="24"/>
-              </w:rPr>
-              <w:t>6</w:t>
+              <w:t>26</w:t>
             </w:r>
           </w:p>
         </w:tc>
@@ -1344,14 +1337,7 @@
                 <w:sz w:val="24"/>
                 <w:szCs w:val="24"/>
               </w:rPr>
-              <w:t>2</w:t>
-            </w:r>
-            <w:r>
-              <w:rPr>
-                <w:sz w:val="24"/>
-                <w:szCs w:val="24"/>
-              </w:rPr>
-              <w:t>9</w:t>
+              <w:t>29</w:t>
             </w:r>
           </w:p>
         </w:tc>
@@ -1763,14 +1749,7 @@
                 <w:sz w:val="24"/>
                 <w:szCs w:val="24"/>
               </w:rPr>
-              <w:t>2</w:t>
-            </w:r>
-            <w:r>
-              <w:rPr>
-                <w:sz w:val="24"/>
-                <w:szCs w:val="24"/>
-              </w:rPr>
-              <w:t>7</w:t>
+              <w:t>27</w:t>
             </w:r>
           </w:p>
         </w:tc>
@@ -1958,14 +1937,7 @@
                 <w:sz w:val="24"/>
                 <w:szCs w:val="24"/>
               </w:rPr>
-              <w:t>3</w:t>
-            </w:r>
-            <w:r>
-              <w:rPr>
-                <w:sz w:val="24"/>
-                <w:szCs w:val="24"/>
-              </w:rPr>
-              <w:t>6</w:t>
+              <w:t>36</w:t>
             </w:r>
           </w:p>
         </w:tc>
@@ -2706,22 +2678,409 @@
         <w:rPr>
           <w:szCs w:val="24"/>
         </w:rPr>
-        <w:t xml:space="preserve">Distribuição empírica e </w:t>
+        <w:t>Distribuição empírica e distâ</w:t>
       </w:r>
-      <w:proofErr w:type="spellStart"/>
       <w:r>
         <w:rPr>
           <w:szCs w:val="24"/>
         </w:rPr>
-        <w:t>distãncia</w:t>
+        <w:t>ncia média</w:t>
       </w:r>
-      <w:proofErr w:type="spellEnd"/>
+    </w:p>
+    <w:p>
+      <w:pPr>
+        <w:spacing w:before="240" w:after="240"/>
+        <w:rPr>
+          <w:sz w:val="28"/>
+        </w:rPr>
+      </w:pPr>
       <w:r>
         <w:rPr>
-          <w:szCs w:val="24"/>
+          <w:sz w:val="28"/>
         </w:rPr>
-        <w:t xml:space="preserve"> média</w:t>
+        <w:drawing>
+          <wp:inline distT="0" distB="0" distL="0" distR="0">
+            <wp:extent cx="5600700" cy="3714750"/>
+            <wp:effectExtent l="0" t="0" r="0" b="0"/>
+            <wp:docPr id="1" name="Gráfico 1"/>
+            <wp:cNvGraphicFramePr/>
+            <a:graphic xmlns:a="http://schemas.openxmlformats.org/drawingml/2006/main">
+              <a:graphicData uri="http://schemas.openxmlformats.org/drawingml/2006/chart">
+                <c:chart xmlns:c="http://schemas.openxmlformats.org/drawingml/2006/chart" xmlns:r="http://schemas.openxmlformats.org/officeDocument/2006/relationships" r:id="rId6"/>
+              </a:graphicData>
+            </a:graphic>
+          </wp:inline>
+        </w:drawing>
       </w:r>
+    </w:p>
+    <w:p>
+      <w:pPr>
+        <w:spacing w:before="240" w:after="240"/>
+        <w:rPr>
+          <w:sz w:val="28"/>
+        </w:rPr>
+      </w:pPr>
+    </w:p>
+    <w:p>
+      <w:pPr>
+        <w:spacing w:before="240" w:after="240"/>
+        <w:rPr>
+          <w:sz w:val="28"/>
+        </w:rPr>
+      </w:pPr>
+    </w:p>
+    <w:tbl>
+      <w:tblPr>
+        <w:tblStyle w:val="Tabelacomgrade"/>
+        <w:tblW w:w="0" w:type="auto"/>
+        <w:jc w:val="center"/>
+        <w:tblInd w:w="1809" w:type="dxa"/>
+        <w:tblLook w:val="04A0"/>
+      </w:tblPr>
+      <w:tblGrid>
+        <w:gridCol w:w="776"/>
+        <w:gridCol w:w="1769"/>
+      </w:tblGrid>
+      <w:tr>
+        <w:trPr>
+          <w:jc w:val="center"/>
+        </w:trPr>
+        <w:tc>
+          <w:tcPr>
+            <w:tcW w:w="0" w:type="auto"/>
+          </w:tcPr>
+          <w:p>
+            <w:pPr>
+              <w:spacing w:before="240" w:after="240"/>
+              <w:jc w:val="center"/>
+              <w:rPr>
+                <w:sz w:val="24"/>
+                <w:szCs w:val="24"/>
+              </w:rPr>
+            </w:pPr>
+            <w:r>
+              <w:rPr>
+                <w:sz w:val="24"/>
+                <w:szCs w:val="24"/>
+              </w:rPr>
+              <w:lastRenderedPageBreak/>
+              <w:t>Grafo</w:t>
+            </w:r>
+          </w:p>
+        </w:tc>
+        <w:tc>
+          <w:tcPr>
+            <w:tcW w:w="0" w:type="auto"/>
+          </w:tcPr>
+          <w:p>
+            <w:pPr>
+              <w:spacing w:before="240" w:after="240"/>
+              <w:jc w:val="center"/>
+              <w:rPr>
+                <w:sz w:val="24"/>
+                <w:szCs w:val="24"/>
+              </w:rPr>
+            </w:pPr>
+            <w:r>
+              <w:rPr>
+                <w:sz w:val="24"/>
+                <w:szCs w:val="24"/>
+              </w:rPr>
+              <w:t>Distância média</w:t>
+            </w:r>
+          </w:p>
+        </w:tc>
+      </w:tr>
+      <w:tr>
+        <w:trPr>
+          <w:jc w:val="center"/>
+        </w:trPr>
+        <w:tc>
+          <w:tcPr>
+            <w:tcW w:w="0" w:type="auto"/>
+          </w:tcPr>
+          <w:p>
+            <w:pPr>
+              <w:spacing w:before="240" w:after="240"/>
+              <w:jc w:val="center"/>
+              <w:rPr>
+                <w:sz w:val="24"/>
+                <w:szCs w:val="24"/>
+              </w:rPr>
+            </w:pPr>
+            <w:proofErr w:type="gramStart"/>
+            <w:r>
+              <w:rPr>
+                <w:sz w:val="24"/>
+                <w:szCs w:val="24"/>
+              </w:rPr>
+              <w:t>1</w:t>
+            </w:r>
+            <w:proofErr w:type="gramEnd"/>
+          </w:p>
+        </w:tc>
+        <w:tc>
+          <w:tcPr>
+            <w:tcW w:w="0" w:type="auto"/>
+          </w:tcPr>
+          <w:p>
+            <w:pPr>
+              <w:spacing w:before="240" w:after="240"/>
+              <w:jc w:val="center"/>
+              <w:rPr>
+                <w:sz w:val="24"/>
+                <w:szCs w:val="24"/>
+              </w:rPr>
+            </w:pPr>
+            <w:proofErr w:type="gramStart"/>
+            <w:r>
+              <w:rPr>
+                <w:sz w:val="24"/>
+                <w:szCs w:val="24"/>
+              </w:rPr>
+              <w:t>13,</w:t>
+            </w:r>
+            <w:proofErr w:type="gramEnd"/>
+            <w:r>
+              <w:rPr>
+                <w:sz w:val="24"/>
+                <w:szCs w:val="24"/>
+              </w:rPr>
+              <w:t>0192</w:t>
+            </w:r>
+          </w:p>
+        </w:tc>
+      </w:tr>
+      <w:tr>
+        <w:trPr>
+          <w:jc w:val="center"/>
+        </w:trPr>
+        <w:tc>
+          <w:tcPr>
+            <w:tcW w:w="0" w:type="auto"/>
+          </w:tcPr>
+          <w:p>
+            <w:pPr>
+              <w:spacing w:before="240" w:after="240"/>
+              <w:jc w:val="center"/>
+              <w:rPr>
+                <w:sz w:val="24"/>
+                <w:szCs w:val="24"/>
+              </w:rPr>
+            </w:pPr>
+            <w:proofErr w:type="gramStart"/>
+            <w:r>
+              <w:rPr>
+                <w:sz w:val="24"/>
+                <w:szCs w:val="24"/>
+              </w:rPr>
+              <w:t>2</w:t>
+            </w:r>
+            <w:proofErr w:type="gramEnd"/>
+          </w:p>
+        </w:tc>
+        <w:tc>
+          <w:tcPr>
+            <w:tcW w:w="0" w:type="auto"/>
+          </w:tcPr>
+          <w:p>
+            <w:pPr>
+              <w:spacing w:before="240" w:after="240"/>
+              <w:jc w:val="center"/>
+              <w:rPr>
+                <w:sz w:val="24"/>
+                <w:szCs w:val="24"/>
+              </w:rPr>
+            </w:pPr>
+            <w:proofErr w:type="gramStart"/>
+            <w:r>
+              <w:rPr>
+                <w:sz w:val="24"/>
+                <w:szCs w:val="24"/>
+              </w:rPr>
+              <w:t>2,</w:t>
+            </w:r>
+            <w:proofErr w:type="gramEnd"/>
+            <w:r>
+              <w:rPr>
+                <w:sz w:val="24"/>
+                <w:szCs w:val="24"/>
+              </w:rPr>
+              <w:t>0859</w:t>
+            </w:r>
+          </w:p>
+        </w:tc>
+      </w:tr>
+      <w:tr>
+        <w:trPr>
+          <w:jc w:val="center"/>
+        </w:trPr>
+        <w:tc>
+          <w:tcPr>
+            <w:tcW w:w="0" w:type="auto"/>
+          </w:tcPr>
+          <w:p>
+            <w:pPr>
+              <w:spacing w:before="240" w:after="240"/>
+              <w:jc w:val="center"/>
+              <w:rPr>
+                <w:sz w:val="24"/>
+                <w:szCs w:val="24"/>
+              </w:rPr>
+            </w:pPr>
+            <w:proofErr w:type="gramStart"/>
+            <w:r>
+              <w:rPr>
+                <w:sz w:val="24"/>
+                <w:szCs w:val="24"/>
+              </w:rPr>
+              <w:t>3</w:t>
+            </w:r>
+            <w:proofErr w:type="gramEnd"/>
+          </w:p>
+        </w:tc>
+        <w:tc>
+          <w:tcPr>
+            <w:tcW w:w="0" w:type="auto"/>
+          </w:tcPr>
+          <w:p>
+            <w:pPr>
+              <w:spacing w:before="240" w:after="240"/>
+              <w:jc w:val="center"/>
+              <w:rPr>
+                <w:sz w:val="24"/>
+                <w:szCs w:val="24"/>
+              </w:rPr>
+            </w:pPr>
+            <w:proofErr w:type="gramStart"/>
+            <w:r>
+              <w:rPr>
+                <w:sz w:val="24"/>
+                <w:szCs w:val="24"/>
+              </w:rPr>
+              <w:t>6,</w:t>
+            </w:r>
+            <w:proofErr w:type="gramEnd"/>
+            <w:r>
+              <w:rPr>
+                <w:sz w:val="24"/>
+                <w:szCs w:val="24"/>
+              </w:rPr>
+              <w:t>9171</w:t>
+            </w:r>
+          </w:p>
+        </w:tc>
+      </w:tr>
+      <w:tr>
+        <w:trPr>
+          <w:jc w:val="center"/>
+        </w:trPr>
+        <w:tc>
+          <w:tcPr>
+            <w:tcW w:w="0" w:type="auto"/>
+          </w:tcPr>
+          <w:p>
+            <w:pPr>
+              <w:spacing w:before="240" w:after="240"/>
+              <w:jc w:val="center"/>
+              <w:rPr>
+                <w:sz w:val="24"/>
+                <w:szCs w:val="24"/>
+              </w:rPr>
+            </w:pPr>
+            <w:proofErr w:type="gramStart"/>
+            <w:r>
+              <w:rPr>
+                <w:sz w:val="24"/>
+                <w:szCs w:val="24"/>
+              </w:rPr>
+              <w:t>4</w:t>
+            </w:r>
+            <w:proofErr w:type="gramEnd"/>
+          </w:p>
+        </w:tc>
+        <w:tc>
+          <w:tcPr>
+            <w:tcW w:w="0" w:type="auto"/>
+          </w:tcPr>
+          <w:p>
+            <w:pPr>
+              <w:spacing w:before="240" w:after="240"/>
+              <w:jc w:val="center"/>
+              <w:rPr>
+                <w:sz w:val="24"/>
+                <w:szCs w:val="24"/>
+              </w:rPr>
+            </w:pPr>
+            <w:r>
+              <w:rPr>
+                <w:sz w:val="24"/>
+                <w:szCs w:val="24"/>
+              </w:rPr>
+              <w:t>NC</w:t>
+            </w:r>
+          </w:p>
+        </w:tc>
+      </w:tr>
+      <w:tr>
+        <w:trPr>
+          <w:jc w:val="center"/>
+        </w:trPr>
+        <w:tc>
+          <w:tcPr>
+            <w:tcW w:w="0" w:type="auto"/>
+          </w:tcPr>
+          <w:p>
+            <w:pPr>
+              <w:spacing w:before="240" w:after="240"/>
+              <w:jc w:val="center"/>
+              <w:rPr>
+                <w:sz w:val="24"/>
+                <w:szCs w:val="24"/>
+              </w:rPr>
+            </w:pPr>
+            <w:proofErr w:type="gramStart"/>
+            <w:r>
+              <w:rPr>
+                <w:sz w:val="24"/>
+                <w:szCs w:val="24"/>
+              </w:rPr>
+              <w:t>5</w:t>
+            </w:r>
+            <w:proofErr w:type="gramEnd"/>
+          </w:p>
+        </w:tc>
+        <w:tc>
+          <w:tcPr>
+            <w:tcW w:w="0" w:type="auto"/>
+          </w:tcPr>
+          <w:p>
+            <w:pPr>
+              <w:spacing w:before="240" w:after="240"/>
+              <w:jc w:val="center"/>
+              <w:rPr>
+                <w:sz w:val="24"/>
+                <w:szCs w:val="24"/>
+              </w:rPr>
+            </w:pPr>
+            <w:r>
+              <w:rPr>
+                <w:sz w:val="24"/>
+                <w:szCs w:val="24"/>
+              </w:rPr>
+              <w:t>NC</w:t>
+            </w:r>
+          </w:p>
+        </w:tc>
+      </w:tr>
+    </w:tbl>
+    <w:p>
+      <w:pPr>
+        <w:spacing w:before="240" w:after="240"/>
+        <w:rPr>
+          <w:sz w:val="28"/>
+        </w:rPr>
+      </w:pPr>
     </w:p>
     <w:p>
       <w:pPr>
@@ -2797,6 +3156,7 @@
       <w:tblPr>
         <w:tblStyle w:val="Tabelacomgrade"/>
         <w:tblW w:w="0" w:type="auto"/>
+        <w:jc w:val="center"/>
         <w:tblInd w:w="1951" w:type="dxa"/>
         <w:tblLook w:val="04A0"/>
       </w:tblPr>
@@ -2805,6 +3165,9 @@
         <w:gridCol w:w="2127"/>
       </w:tblGrid>
       <w:tr>
+        <w:trPr>
+          <w:jc w:val="center"/>
+        </w:trPr>
         <w:tc>
           <w:tcPr>
             <w:tcW w:w="992" w:type="dxa"/>
@@ -2851,6 +3214,7 @@
       <w:tr>
         <w:trPr>
           <w:trHeight w:val="407"/>
+          <w:jc w:val="center"/>
         </w:trPr>
         <w:tc>
           <w:tcPr>
@@ -2898,6 +3262,9 @@
         </w:tc>
       </w:tr>
       <w:tr>
+        <w:trPr>
+          <w:jc w:val="center"/>
+        </w:trPr>
         <w:tc>
           <w:tcPr>
             <w:tcW w:w="992" w:type="dxa"/>
@@ -2944,6 +3311,9 @@
         </w:tc>
       </w:tr>
       <w:tr>
+        <w:trPr>
+          <w:jc w:val="center"/>
+        </w:trPr>
         <w:tc>
           <w:tcPr>
             <w:tcW w:w="992" w:type="dxa"/>
@@ -2990,6 +3360,9 @@
         </w:tc>
       </w:tr>
       <w:tr>
+        <w:trPr>
+          <w:jc w:val="center"/>
+        </w:trPr>
         <w:tc>
           <w:tcPr>
             <w:tcW w:w="992" w:type="dxa"/>
@@ -3038,6 +3411,7 @@
       <w:tr>
         <w:trPr>
           <w:trHeight w:val="111"/>
+          <w:jc w:val="center"/>
         </w:trPr>
         <w:tc>
           <w:tcPr>
@@ -4831,6 +5205,1268 @@
 </w:styles>
 </file>
 
+<file path=word/charts/chart1.xml><?xml version="1.0" encoding="utf-8"?>
+<c:chartSpace xmlns:c="http://schemas.openxmlformats.org/drawingml/2006/chart" xmlns:a="http://schemas.openxmlformats.org/drawingml/2006/main" xmlns:r="http://schemas.openxmlformats.org/officeDocument/2006/relationships">
+  <c:date1904 val="1"/>
+  <c:lang val="pt-BR"/>
+  <c:chart>
+    <c:autoTitleDeleted val="1"/>
+    <c:plotArea>
+      <c:layout>
+        <c:manualLayout>
+          <c:xMode val="edge"/>
+          <c:yMode val="edge"/>
+          <c:x val="3.9048592744353156E-2"/>
+          <c:y val="8.8421185690810297E-2"/>
+          <c:w val="0.83960834106018001"/>
+          <c:h val="0.86506113147656571"/>
+        </c:manualLayout>
+      </c:layout>
+      <c:lineChart>
+        <c:grouping val="standard"/>
+        <c:ser>
+          <c:idx val="0"/>
+          <c:order val="0"/>
+          <c:tx>
+            <c:strRef>
+              <c:f>Planilha1!$B$1</c:f>
+              <c:strCache>
+                <c:ptCount val="1"/>
+                <c:pt idx="0">
+                  <c:v>grafo_1</c:v>
+                </c:pt>
+              </c:strCache>
+            </c:strRef>
+          </c:tx>
+          <c:spPr>
+            <a:ln w="28800">
+              <a:solidFill>
+                <a:srgbClr val="004586"/>
+              </a:solidFill>
+            </a:ln>
+          </c:spPr>
+          <c:marker>
+            <c:symbol val="square"/>
+            <c:size val="6"/>
+          </c:marker>
+          <c:cat>
+            <c:numRef>
+              <c:f>Planilha1!$A$2:$A$43</c:f>
+              <c:numCache>
+                <c:formatCode>General</c:formatCode>
+                <c:ptCount val="42"/>
+                <c:pt idx="0">
+                  <c:v>0</c:v>
+                </c:pt>
+                <c:pt idx="1">
+                  <c:v>1</c:v>
+                </c:pt>
+                <c:pt idx="2">
+                  <c:v>2</c:v>
+                </c:pt>
+                <c:pt idx="3">
+                  <c:v>3</c:v>
+                </c:pt>
+                <c:pt idx="4">
+                  <c:v>4</c:v>
+                </c:pt>
+                <c:pt idx="5">
+                  <c:v>5</c:v>
+                </c:pt>
+                <c:pt idx="6">
+                  <c:v>6</c:v>
+                </c:pt>
+                <c:pt idx="7">
+                  <c:v>7</c:v>
+                </c:pt>
+                <c:pt idx="8">
+                  <c:v>8</c:v>
+                </c:pt>
+                <c:pt idx="9">
+                  <c:v>9</c:v>
+                </c:pt>
+                <c:pt idx="10">
+                  <c:v>10</c:v>
+                </c:pt>
+                <c:pt idx="11">
+                  <c:v>11</c:v>
+                </c:pt>
+                <c:pt idx="12">
+                  <c:v>12</c:v>
+                </c:pt>
+                <c:pt idx="13">
+                  <c:v>13</c:v>
+                </c:pt>
+                <c:pt idx="14">
+                  <c:v>14</c:v>
+                </c:pt>
+                <c:pt idx="15">
+                  <c:v>15</c:v>
+                </c:pt>
+                <c:pt idx="16">
+                  <c:v>16</c:v>
+                </c:pt>
+                <c:pt idx="17">
+                  <c:v>17</c:v>
+                </c:pt>
+                <c:pt idx="18">
+                  <c:v>18</c:v>
+                </c:pt>
+                <c:pt idx="19">
+                  <c:v>19</c:v>
+                </c:pt>
+                <c:pt idx="20">
+                  <c:v>20</c:v>
+                </c:pt>
+                <c:pt idx="21">
+                  <c:v>21</c:v>
+                </c:pt>
+                <c:pt idx="22">
+                  <c:v>22</c:v>
+                </c:pt>
+                <c:pt idx="23">
+                  <c:v>23</c:v>
+                </c:pt>
+                <c:pt idx="24">
+                  <c:v>24</c:v>
+                </c:pt>
+                <c:pt idx="25">
+                  <c:v>25</c:v>
+                </c:pt>
+                <c:pt idx="26">
+                  <c:v>26</c:v>
+                </c:pt>
+                <c:pt idx="27">
+                  <c:v>27</c:v>
+                </c:pt>
+                <c:pt idx="28">
+                  <c:v>28</c:v>
+                </c:pt>
+                <c:pt idx="29">
+                  <c:v>29</c:v>
+                </c:pt>
+                <c:pt idx="30">
+                  <c:v>30</c:v>
+                </c:pt>
+                <c:pt idx="31">
+                  <c:v>31</c:v>
+                </c:pt>
+                <c:pt idx="32">
+                  <c:v>32</c:v>
+                </c:pt>
+                <c:pt idx="33">
+                  <c:v>33</c:v>
+                </c:pt>
+                <c:pt idx="34">
+                  <c:v>34</c:v>
+                </c:pt>
+                <c:pt idx="35">
+                  <c:v>35</c:v>
+                </c:pt>
+                <c:pt idx="36">
+                  <c:v>36</c:v>
+                </c:pt>
+                <c:pt idx="37">
+                  <c:v>37</c:v>
+                </c:pt>
+                <c:pt idx="38">
+                  <c:v>38</c:v>
+                </c:pt>
+                <c:pt idx="39">
+                  <c:v>39</c:v>
+                </c:pt>
+                <c:pt idx="40">
+                  <c:v>40</c:v>
+                </c:pt>
+                <c:pt idx="41">
+                  <c:v>41</c:v>
+                </c:pt>
+              </c:numCache>
+            </c:numRef>
+          </c:cat>
+          <c:val>
+            <c:numRef>
+              <c:f>Planilha1!$B$2:$B$43</c:f>
+              <c:numCache>
+                <c:formatCode>General</c:formatCode>
+                <c:ptCount val="42"/>
+                <c:pt idx="0">
+                  <c:v>0</c:v>
+                </c:pt>
+                <c:pt idx="1">
+                  <c:v>8.8888900000000017E-3</c:v>
+                </c:pt>
+                <c:pt idx="2">
+                  <c:v>2.0202000000000001E-2</c:v>
+                </c:pt>
+                <c:pt idx="3">
+                  <c:v>2.8282800000000004E-2</c:v>
+                </c:pt>
+                <c:pt idx="4">
+                  <c:v>4.4848499999999999E-2</c:v>
+                </c:pt>
+                <c:pt idx="5">
+                  <c:v>6.3838400000000003E-2</c:v>
+                </c:pt>
+                <c:pt idx="6">
+                  <c:v>8.7272699999999995E-2</c:v>
+                </c:pt>
+                <c:pt idx="7">
+                  <c:v>0.10585899999999997</c:v>
+                </c:pt>
+                <c:pt idx="8">
+                  <c:v>0.12404000000000001</c:v>
+                </c:pt>
+                <c:pt idx="9">
+                  <c:v>0.13292899999999999</c:v>
+                </c:pt>
+                <c:pt idx="10">
+                  <c:v>0.128081</c:v>
+                </c:pt>
+                <c:pt idx="11">
+                  <c:v>0.13090900000000003</c:v>
+                </c:pt>
+                <c:pt idx="12">
+                  <c:v>0.14060600000000001</c:v>
+                </c:pt>
+                <c:pt idx="13">
+                  <c:v>0.12646499999999999</c:v>
+                </c:pt>
+                <c:pt idx="14">
+                  <c:v>0.11272699999999999</c:v>
+                </c:pt>
+                <c:pt idx="15">
+                  <c:v>0.12363600000000002</c:v>
+                </c:pt>
+                <c:pt idx="16">
+                  <c:v>0.10989900000000001</c:v>
+                </c:pt>
+                <c:pt idx="17">
+                  <c:v>8.4444400000000017E-2</c:v>
+                </c:pt>
+                <c:pt idx="18">
+                  <c:v>8.2828300000000021E-2</c:v>
+                </c:pt>
+                <c:pt idx="19">
+                  <c:v>7.3535400000000001E-2</c:v>
+                </c:pt>
+                <c:pt idx="20">
+                  <c:v>5.0909099999999999E-2</c:v>
+                </c:pt>
+                <c:pt idx="21">
+                  <c:v>4.1616199999999999E-2</c:v>
+                </c:pt>
+                <c:pt idx="22">
+                  <c:v>3.9595999999999999E-2</c:v>
+                </c:pt>
+                <c:pt idx="23">
+                  <c:v>2.8282800000000004E-2</c:v>
+                </c:pt>
+                <c:pt idx="24">
+                  <c:v>2.6666700000000002E-2</c:v>
+                </c:pt>
+                <c:pt idx="25">
+                  <c:v>2.1010100000000004E-2</c:v>
+                </c:pt>
+                <c:pt idx="26">
+                  <c:v>1.2929299999999998E-2</c:v>
+                </c:pt>
+                <c:pt idx="27">
+                  <c:v>9.6969700000000027E-3</c:v>
+                </c:pt>
+                <c:pt idx="28">
+                  <c:v>1.1717200000000001E-2</c:v>
+                </c:pt>
+                <c:pt idx="29">
+                  <c:v>8.0808100000000008E-3</c:v>
+                </c:pt>
+                <c:pt idx="30">
+                  <c:v>8.0808100000000008E-3</c:v>
+                </c:pt>
+                <c:pt idx="31">
+                  <c:v>3.2323200000000003E-3</c:v>
+                </c:pt>
+                <c:pt idx="32">
+                  <c:v>2.0202000000000002E-3</c:v>
+                </c:pt>
+                <c:pt idx="33">
+                  <c:v>2.0202000000000002E-3</c:v>
+                </c:pt>
+                <c:pt idx="34">
+                  <c:v>2.0202000000000002E-3</c:v>
+                </c:pt>
+                <c:pt idx="35">
+                  <c:v>1.2121200000000001E-3</c:v>
+                </c:pt>
+                <c:pt idx="36">
+                  <c:v>4.040400000000001E-4</c:v>
+                </c:pt>
+                <c:pt idx="37">
+                  <c:v>4.040400000000001E-4</c:v>
+                </c:pt>
+                <c:pt idx="38">
+                  <c:v>4.040400000000001E-4</c:v>
+                </c:pt>
+                <c:pt idx="39">
+                  <c:v>0</c:v>
+                </c:pt>
+                <c:pt idx="40">
+                  <c:v>4.040400000000001E-4</c:v>
+                </c:pt>
+                <c:pt idx="41">
+                  <c:v>0</c:v>
+                </c:pt>
+              </c:numCache>
+            </c:numRef>
+          </c:val>
+        </c:ser>
+        <c:ser>
+          <c:idx val="1"/>
+          <c:order val="1"/>
+          <c:tx>
+            <c:strRef>
+              <c:f>Planilha1!$C$1</c:f>
+              <c:strCache>
+                <c:ptCount val="1"/>
+                <c:pt idx="0">
+                  <c:v>grafo_2</c:v>
+                </c:pt>
+              </c:strCache>
+            </c:strRef>
+          </c:tx>
+          <c:spPr>
+            <a:ln w="28800">
+              <a:solidFill>
+                <a:srgbClr val="FF420E"/>
+              </a:solidFill>
+            </a:ln>
+          </c:spPr>
+          <c:marker>
+            <c:symbol val="diamond"/>
+            <c:size val="7"/>
+          </c:marker>
+          <c:cat>
+            <c:numRef>
+              <c:f>Planilha1!$A$2:$A$43</c:f>
+              <c:numCache>
+                <c:formatCode>General</c:formatCode>
+                <c:ptCount val="42"/>
+                <c:pt idx="0">
+                  <c:v>0</c:v>
+                </c:pt>
+                <c:pt idx="1">
+                  <c:v>1</c:v>
+                </c:pt>
+                <c:pt idx="2">
+                  <c:v>2</c:v>
+                </c:pt>
+                <c:pt idx="3">
+                  <c:v>3</c:v>
+                </c:pt>
+                <c:pt idx="4">
+                  <c:v>4</c:v>
+                </c:pt>
+                <c:pt idx="5">
+                  <c:v>5</c:v>
+                </c:pt>
+                <c:pt idx="6">
+                  <c:v>6</c:v>
+                </c:pt>
+                <c:pt idx="7">
+                  <c:v>7</c:v>
+                </c:pt>
+                <c:pt idx="8">
+                  <c:v>8</c:v>
+                </c:pt>
+                <c:pt idx="9">
+                  <c:v>9</c:v>
+                </c:pt>
+                <c:pt idx="10">
+                  <c:v>10</c:v>
+                </c:pt>
+                <c:pt idx="11">
+                  <c:v>11</c:v>
+                </c:pt>
+                <c:pt idx="12">
+                  <c:v>12</c:v>
+                </c:pt>
+                <c:pt idx="13">
+                  <c:v>13</c:v>
+                </c:pt>
+                <c:pt idx="14">
+                  <c:v>14</c:v>
+                </c:pt>
+                <c:pt idx="15">
+                  <c:v>15</c:v>
+                </c:pt>
+                <c:pt idx="16">
+                  <c:v>16</c:v>
+                </c:pt>
+                <c:pt idx="17">
+                  <c:v>17</c:v>
+                </c:pt>
+                <c:pt idx="18">
+                  <c:v>18</c:v>
+                </c:pt>
+                <c:pt idx="19">
+                  <c:v>19</c:v>
+                </c:pt>
+                <c:pt idx="20">
+                  <c:v>20</c:v>
+                </c:pt>
+                <c:pt idx="21">
+                  <c:v>21</c:v>
+                </c:pt>
+                <c:pt idx="22">
+                  <c:v>22</c:v>
+                </c:pt>
+                <c:pt idx="23">
+                  <c:v>23</c:v>
+                </c:pt>
+                <c:pt idx="24">
+                  <c:v>24</c:v>
+                </c:pt>
+                <c:pt idx="25">
+                  <c:v>25</c:v>
+                </c:pt>
+                <c:pt idx="26">
+                  <c:v>26</c:v>
+                </c:pt>
+                <c:pt idx="27">
+                  <c:v>27</c:v>
+                </c:pt>
+                <c:pt idx="28">
+                  <c:v>28</c:v>
+                </c:pt>
+                <c:pt idx="29">
+                  <c:v>29</c:v>
+                </c:pt>
+                <c:pt idx="30">
+                  <c:v>30</c:v>
+                </c:pt>
+                <c:pt idx="31">
+                  <c:v>31</c:v>
+                </c:pt>
+                <c:pt idx="32">
+                  <c:v>32</c:v>
+                </c:pt>
+                <c:pt idx="33">
+                  <c:v>33</c:v>
+                </c:pt>
+                <c:pt idx="34">
+                  <c:v>34</c:v>
+                </c:pt>
+                <c:pt idx="35">
+                  <c:v>35</c:v>
+                </c:pt>
+                <c:pt idx="36">
+                  <c:v>36</c:v>
+                </c:pt>
+                <c:pt idx="37">
+                  <c:v>37</c:v>
+                </c:pt>
+                <c:pt idx="38">
+                  <c:v>38</c:v>
+                </c:pt>
+                <c:pt idx="39">
+                  <c:v>39</c:v>
+                </c:pt>
+                <c:pt idx="40">
+                  <c:v>40</c:v>
+                </c:pt>
+                <c:pt idx="41">
+                  <c:v>41</c:v>
+                </c:pt>
+              </c:numCache>
+            </c:numRef>
+          </c:cat>
+          <c:val>
+            <c:numRef>
+              <c:f>Planilha1!$C$2:$C$43</c:f>
+              <c:numCache>
+                <c:formatCode>General</c:formatCode>
+                <c:ptCount val="42"/>
+                <c:pt idx="0">
+                  <c:v>0</c:v>
+                </c:pt>
+                <c:pt idx="1">
+                  <c:v>8.8840800000000025E-2</c:v>
+                </c:pt>
+                <c:pt idx="2">
+                  <c:v>1.6501699999999999</c:v>
+                </c:pt>
+                <c:pt idx="3">
+                  <c:v>0.26099300000000003</c:v>
+                </c:pt>
+                <c:pt idx="4">
+                  <c:v>0</c:v>
+                </c:pt>
+              </c:numCache>
+            </c:numRef>
+          </c:val>
+        </c:ser>
+        <c:ser>
+          <c:idx val="2"/>
+          <c:order val="2"/>
+          <c:tx>
+            <c:strRef>
+              <c:f>Planilha1!$D$1</c:f>
+              <c:strCache>
+                <c:ptCount val="1"/>
+                <c:pt idx="0">
+                  <c:v>grafo_3</c:v>
+                </c:pt>
+              </c:strCache>
+            </c:strRef>
+          </c:tx>
+          <c:spPr>
+            <a:ln w="28800">
+              <a:solidFill>
+                <a:srgbClr val="FFD320"/>
+              </a:solidFill>
+            </a:ln>
+          </c:spPr>
+          <c:marker>
+            <c:symbol val="triangle"/>
+            <c:size val="7"/>
+          </c:marker>
+          <c:cat>
+            <c:numRef>
+              <c:f>Planilha1!$A$2:$A$43</c:f>
+              <c:numCache>
+                <c:formatCode>General</c:formatCode>
+                <c:ptCount val="42"/>
+                <c:pt idx="0">
+                  <c:v>0</c:v>
+                </c:pt>
+                <c:pt idx="1">
+                  <c:v>1</c:v>
+                </c:pt>
+                <c:pt idx="2">
+                  <c:v>2</c:v>
+                </c:pt>
+                <c:pt idx="3">
+                  <c:v>3</c:v>
+                </c:pt>
+                <c:pt idx="4">
+                  <c:v>4</c:v>
+                </c:pt>
+                <c:pt idx="5">
+                  <c:v>5</c:v>
+                </c:pt>
+                <c:pt idx="6">
+                  <c:v>6</c:v>
+                </c:pt>
+                <c:pt idx="7">
+                  <c:v>7</c:v>
+                </c:pt>
+                <c:pt idx="8">
+                  <c:v>8</c:v>
+                </c:pt>
+                <c:pt idx="9">
+                  <c:v>9</c:v>
+                </c:pt>
+                <c:pt idx="10">
+                  <c:v>10</c:v>
+                </c:pt>
+                <c:pt idx="11">
+                  <c:v>11</c:v>
+                </c:pt>
+                <c:pt idx="12">
+                  <c:v>12</c:v>
+                </c:pt>
+                <c:pt idx="13">
+                  <c:v>13</c:v>
+                </c:pt>
+                <c:pt idx="14">
+                  <c:v>14</c:v>
+                </c:pt>
+                <c:pt idx="15">
+                  <c:v>15</c:v>
+                </c:pt>
+                <c:pt idx="16">
+                  <c:v>16</c:v>
+                </c:pt>
+                <c:pt idx="17">
+                  <c:v>17</c:v>
+                </c:pt>
+                <c:pt idx="18">
+                  <c:v>18</c:v>
+                </c:pt>
+                <c:pt idx="19">
+                  <c:v>19</c:v>
+                </c:pt>
+                <c:pt idx="20">
+                  <c:v>20</c:v>
+                </c:pt>
+                <c:pt idx="21">
+                  <c:v>21</c:v>
+                </c:pt>
+                <c:pt idx="22">
+                  <c:v>22</c:v>
+                </c:pt>
+                <c:pt idx="23">
+                  <c:v>23</c:v>
+                </c:pt>
+                <c:pt idx="24">
+                  <c:v>24</c:v>
+                </c:pt>
+                <c:pt idx="25">
+                  <c:v>25</c:v>
+                </c:pt>
+                <c:pt idx="26">
+                  <c:v>26</c:v>
+                </c:pt>
+                <c:pt idx="27">
+                  <c:v>27</c:v>
+                </c:pt>
+                <c:pt idx="28">
+                  <c:v>28</c:v>
+                </c:pt>
+                <c:pt idx="29">
+                  <c:v>29</c:v>
+                </c:pt>
+                <c:pt idx="30">
+                  <c:v>30</c:v>
+                </c:pt>
+                <c:pt idx="31">
+                  <c:v>31</c:v>
+                </c:pt>
+                <c:pt idx="32">
+                  <c:v>32</c:v>
+                </c:pt>
+                <c:pt idx="33">
+                  <c:v>33</c:v>
+                </c:pt>
+                <c:pt idx="34">
+                  <c:v>34</c:v>
+                </c:pt>
+                <c:pt idx="35">
+                  <c:v>35</c:v>
+                </c:pt>
+                <c:pt idx="36">
+                  <c:v>36</c:v>
+                </c:pt>
+                <c:pt idx="37">
+                  <c:v>37</c:v>
+                </c:pt>
+                <c:pt idx="38">
+                  <c:v>38</c:v>
+                </c:pt>
+                <c:pt idx="39">
+                  <c:v>39</c:v>
+                </c:pt>
+                <c:pt idx="40">
+                  <c:v>40</c:v>
+                </c:pt>
+                <c:pt idx="41">
+                  <c:v>41</c:v>
+                </c:pt>
+              </c:numCache>
+            </c:numRef>
+          </c:cat>
+          <c:val>
+            <c:numRef>
+              <c:f>Planilha1!$D$2:$D$43</c:f>
+              <c:numCache>
+                <c:formatCode>General</c:formatCode>
+                <c:ptCount val="42"/>
+                <c:pt idx="0">
+                  <c:v>0</c:v>
+                </c:pt>
+                <c:pt idx="1">
+                  <c:v>2.3622399999999999E-4</c:v>
+                </c:pt>
+                <c:pt idx="2">
+                  <c:v>7.8979899999999999E-4</c:v>
+                </c:pt>
+                <c:pt idx="3">
+                  <c:v>2.30583E-3</c:v>
+                </c:pt>
+                <c:pt idx="4">
+                  <c:v>5.8877900000000013E-3</c:v>
+                </c:pt>
+                <c:pt idx="5">
+                  <c:v>1.4940699999999999E-2</c:v>
+                </c:pt>
+                <c:pt idx="6">
+                  <c:v>3.4257300000000004E-2</c:v>
+                </c:pt>
+                <c:pt idx="7">
+                  <c:v>6.6076200000000002E-2</c:v>
+                </c:pt>
+                <c:pt idx="8">
+                  <c:v>0.10496400000000002</c:v>
+                </c:pt>
+                <c:pt idx="9">
+                  <c:v>0.13821800000000004</c:v>
+                </c:pt>
+                <c:pt idx="10">
+                  <c:v>0.15426900000000002</c:v>
+                </c:pt>
+                <c:pt idx="11">
+                  <c:v>0.15196300000000001</c:v>
+                </c:pt>
+                <c:pt idx="12">
+                  <c:v>0.13791700000000004</c:v>
+                </c:pt>
+                <c:pt idx="13">
+                  <c:v>0.120487</c:v>
+                </c:pt>
+                <c:pt idx="14">
+                  <c:v>0.10516399999999999</c:v>
+                </c:pt>
+                <c:pt idx="15">
+                  <c:v>9.3480000000000021E-2</c:v>
+                </c:pt>
+                <c:pt idx="16">
+                  <c:v>8.5423699999999991E-2</c:v>
+                </c:pt>
+                <c:pt idx="17">
+                  <c:v>7.9784500000000008E-2</c:v>
+                </c:pt>
+                <c:pt idx="18">
+                  <c:v>7.5738200000000019E-2</c:v>
+                </c:pt>
+                <c:pt idx="19">
+                  <c:v>7.2049799999999997E-2</c:v>
+                </c:pt>
+                <c:pt idx="20">
+                  <c:v>6.8607399999999999E-2</c:v>
+                </c:pt>
+                <c:pt idx="21">
+                  <c:v>6.4651899999999998E-2</c:v>
+                </c:pt>
+                <c:pt idx="22">
+                  <c:v>5.9944600000000008E-2</c:v>
+                </c:pt>
+                <c:pt idx="23">
+                  <c:v>5.4193100000000008E-2</c:v>
+                </c:pt>
+                <c:pt idx="24">
+                  <c:v>4.7580799999999999E-2</c:v>
+                </c:pt>
+                <c:pt idx="25">
+                  <c:v>4.0608699999999998E-2</c:v>
+                </c:pt>
+                <c:pt idx="26">
+                  <c:v>3.4094399999999997E-2</c:v>
+                </c:pt>
+                <c:pt idx="27">
+                  <c:v>2.8541500000000001E-2</c:v>
+                </c:pt>
+                <c:pt idx="28">
+                  <c:v>2.3938499999999998E-2</c:v>
+                </c:pt>
+                <c:pt idx="29">
+                  <c:v>2.0220399999999999E-2</c:v>
+                </c:pt>
+                <c:pt idx="30">
+                  <c:v>1.71994E-2</c:v>
+                </c:pt>
+                <c:pt idx="31">
+                  <c:v>1.4759399999999999E-2</c:v>
+                </c:pt>
+                <c:pt idx="32">
+                  <c:v>1.2606600000000001E-2</c:v>
+                </c:pt>
+                <c:pt idx="33">
+                  <c:v>1.0746200000000001E-2</c:v>
+                </c:pt>
+                <c:pt idx="34">
+                  <c:v>9.2431199999999988E-3</c:v>
+                </c:pt>
+                <c:pt idx="35">
+                  <c:v>7.8859900000000024E-3</c:v>
+                </c:pt>
+                <c:pt idx="36">
+                  <c:v>6.6795100000000005E-3</c:v>
+                </c:pt>
+                <c:pt idx="37">
+                  <c:v>5.6474799999999999E-3</c:v>
+                </c:pt>
+                <c:pt idx="38">
+                  <c:v>4.6276599999999996E-3</c:v>
+                </c:pt>
+                <c:pt idx="39">
+                  <c:v>3.7610600000000005E-3</c:v>
+                </c:pt>
+                <c:pt idx="40">
+                  <c:v>3.0600300000000009E-3</c:v>
+                </c:pt>
+                <c:pt idx="41">
+                  <c:v>2.5011700000000005E-3</c:v>
+                </c:pt>
+              </c:numCache>
+            </c:numRef>
+          </c:val>
+        </c:ser>
+        <c:ser>
+          <c:idx val="3"/>
+          <c:order val="3"/>
+          <c:tx>
+            <c:strRef>
+              <c:f>Planilha1!$E$1</c:f>
+              <c:strCache>
+                <c:ptCount val="1"/>
+                <c:pt idx="0">
+                  <c:v>grafo_4</c:v>
+                </c:pt>
+              </c:strCache>
+            </c:strRef>
+          </c:tx>
+          <c:spPr>
+            <a:ln w="28800">
+              <a:solidFill>
+                <a:srgbClr val="579D1C"/>
+              </a:solidFill>
+            </a:ln>
+          </c:spPr>
+          <c:marker>
+            <c:symbol val="x"/>
+            <c:size val="7"/>
+          </c:marker>
+          <c:cat>
+            <c:numRef>
+              <c:f>Planilha1!$A$2:$A$43</c:f>
+              <c:numCache>
+                <c:formatCode>General</c:formatCode>
+                <c:ptCount val="42"/>
+                <c:pt idx="0">
+                  <c:v>0</c:v>
+                </c:pt>
+                <c:pt idx="1">
+                  <c:v>1</c:v>
+                </c:pt>
+                <c:pt idx="2">
+                  <c:v>2</c:v>
+                </c:pt>
+                <c:pt idx="3">
+                  <c:v>3</c:v>
+                </c:pt>
+                <c:pt idx="4">
+                  <c:v>4</c:v>
+                </c:pt>
+                <c:pt idx="5">
+                  <c:v>5</c:v>
+                </c:pt>
+                <c:pt idx="6">
+                  <c:v>6</c:v>
+                </c:pt>
+                <c:pt idx="7">
+                  <c:v>7</c:v>
+                </c:pt>
+                <c:pt idx="8">
+                  <c:v>8</c:v>
+                </c:pt>
+                <c:pt idx="9">
+                  <c:v>9</c:v>
+                </c:pt>
+                <c:pt idx="10">
+                  <c:v>10</c:v>
+                </c:pt>
+                <c:pt idx="11">
+                  <c:v>11</c:v>
+                </c:pt>
+                <c:pt idx="12">
+                  <c:v>12</c:v>
+                </c:pt>
+                <c:pt idx="13">
+                  <c:v>13</c:v>
+                </c:pt>
+                <c:pt idx="14">
+                  <c:v>14</c:v>
+                </c:pt>
+                <c:pt idx="15">
+                  <c:v>15</c:v>
+                </c:pt>
+                <c:pt idx="16">
+                  <c:v>16</c:v>
+                </c:pt>
+                <c:pt idx="17">
+                  <c:v>17</c:v>
+                </c:pt>
+                <c:pt idx="18">
+                  <c:v>18</c:v>
+                </c:pt>
+                <c:pt idx="19">
+                  <c:v>19</c:v>
+                </c:pt>
+                <c:pt idx="20">
+                  <c:v>20</c:v>
+                </c:pt>
+                <c:pt idx="21">
+                  <c:v>21</c:v>
+                </c:pt>
+                <c:pt idx="22">
+                  <c:v>22</c:v>
+                </c:pt>
+                <c:pt idx="23">
+                  <c:v>23</c:v>
+                </c:pt>
+                <c:pt idx="24">
+                  <c:v>24</c:v>
+                </c:pt>
+                <c:pt idx="25">
+                  <c:v>25</c:v>
+                </c:pt>
+                <c:pt idx="26">
+                  <c:v>26</c:v>
+                </c:pt>
+                <c:pt idx="27">
+                  <c:v>27</c:v>
+                </c:pt>
+                <c:pt idx="28">
+                  <c:v>28</c:v>
+                </c:pt>
+                <c:pt idx="29">
+                  <c:v>29</c:v>
+                </c:pt>
+                <c:pt idx="30">
+                  <c:v>30</c:v>
+                </c:pt>
+                <c:pt idx="31">
+                  <c:v>31</c:v>
+                </c:pt>
+                <c:pt idx="32">
+                  <c:v>32</c:v>
+                </c:pt>
+                <c:pt idx="33">
+                  <c:v>33</c:v>
+                </c:pt>
+                <c:pt idx="34">
+                  <c:v>34</c:v>
+                </c:pt>
+                <c:pt idx="35">
+                  <c:v>35</c:v>
+                </c:pt>
+                <c:pt idx="36">
+                  <c:v>36</c:v>
+                </c:pt>
+                <c:pt idx="37">
+                  <c:v>37</c:v>
+                </c:pt>
+                <c:pt idx="38">
+                  <c:v>38</c:v>
+                </c:pt>
+                <c:pt idx="39">
+                  <c:v>39</c:v>
+                </c:pt>
+                <c:pt idx="40">
+                  <c:v>40</c:v>
+                </c:pt>
+                <c:pt idx="41">
+                  <c:v>41</c:v>
+                </c:pt>
+              </c:numCache>
+            </c:numRef>
+          </c:cat>
+          <c:val>
+            <c:numRef>
+              <c:f>Planilha1!$E$2:$E$43</c:f>
+              <c:numCache>
+                <c:formatCode>General</c:formatCode>
+                <c:ptCount val="42"/>
+              </c:numCache>
+            </c:numRef>
+          </c:val>
+        </c:ser>
+        <c:ser>
+          <c:idx val="4"/>
+          <c:order val="4"/>
+          <c:tx>
+            <c:strRef>
+              <c:f>Planilha1!$F$1</c:f>
+              <c:strCache>
+                <c:ptCount val="1"/>
+                <c:pt idx="0">
+                  <c:v>grafo_5</c:v>
+                </c:pt>
+              </c:strCache>
+            </c:strRef>
+          </c:tx>
+          <c:spPr>
+            <a:ln w="28800">
+              <a:solidFill>
+                <a:srgbClr val="7E0021"/>
+              </a:solidFill>
+            </a:ln>
+          </c:spPr>
+          <c:marker>
+            <c:symbol val="star"/>
+            <c:size val="7"/>
+          </c:marker>
+          <c:cat>
+            <c:numRef>
+              <c:f>Planilha1!$A$2:$A$43</c:f>
+              <c:numCache>
+                <c:formatCode>General</c:formatCode>
+                <c:ptCount val="42"/>
+                <c:pt idx="0">
+                  <c:v>0</c:v>
+                </c:pt>
+                <c:pt idx="1">
+                  <c:v>1</c:v>
+                </c:pt>
+                <c:pt idx="2">
+                  <c:v>2</c:v>
+                </c:pt>
+                <c:pt idx="3">
+                  <c:v>3</c:v>
+                </c:pt>
+                <c:pt idx="4">
+                  <c:v>4</c:v>
+                </c:pt>
+                <c:pt idx="5">
+                  <c:v>5</c:v>
+                </c:pt>
+                <c:pt idx="6">
+                  <c:v>6</c:v>
+                </c:pt>
+                <c:pt idx="7">
+                  <c:v>7</c:v>
+                </c:pt>
+                <c:pt idx="8">
+                  <c:v>8</c:v>
+                </c:pt>
+                <c:pt idx="9">
+                  <c:v>9</c:v>
+                </c:pt>
+                <c:pt idx="10">
+                  <c:v>10</c:v>
+                </c:pt>
+                <c:pt idx="11">
+                  <c:v>11</c:v>
+                </c:pt>
+                <c:pt idx="12">
+                  <c:v>12</c:v>
+                </c:pt>
+                <c:pt idx="13">
+                  <c:v>13</c:v>
+                </c:pt>
+                <c:pt idx="14">
+                  <c:v>14</c:v>
+                </c:pt>
+                <c:pt idx="15">
+                  <c:v>15</c:v>
+                </c:pt>
+                <c:pt idx="16">
+                  <c:v>16</c:v>
+                </c:pt>
+                <c:pt idx="17">
+                  <c:v>17</c:v>
+                </c:pt>
+                <c:pt idx="18">
+                  <c:v>18</c:v>
+                </c:pt>
+                <c:pt idx="19">
+                  <c:v>19</c:v>
+                </c:pt>
+                <c:pt idx="20">
+                  <c:v>20</c:v>
+                </c:pt>
+                <c:pt idx="21">
+                  <c:v>21</c:v>
+                </c:pt>
+                <c:pt idx="22">
+                  <c:v>22</c:v>
+                </c:pt>
+                <c:pt idx="23">
+                  <c:v>23</c:v>
+                </c:pt>
+                <c:pt idx="24">
+                  <c:v>24</c:v>
+                </c:pt>
+                <c:pt idx="25">
+                  <c:v>25</c:v>
+                </c:pt>
+                <c:pt idx="26">
+                  <c:v>26</c:v>
+                </c:pt>
+                <c:pt idx="27">
+                  <c:v>27</c:v>
+                </c:pt>
+                <c:pt idx="28">
+                  <c:v>28</c:v>
+                </c:pt>
+                <c:pt idx="29">
+                  <c:v>29</c:v>
+                </c:pt>
+                <c:pt idx="30">
+                  <c:v>30</c:v>
+                </c:pt>
+                <c:pt idx="31">
+                  <c:v>31</c:v>
+                </c:pt>
+                <c:pt idx="32">
+                  <c:v>32</c:v>
+                </c:pt>
+                <c:pt idx="33">
+                  <c:v>33</c:v>
+                </c:pt>
+                <c:pt idx="34">
+                  <c:v>34</c:v>
+                </c:pt>
+                <c:pt idx="35">
+                  <c:v>35</c:v>
+                </c:pt>
+                <c:pt idx="36">
+                  <c:v>36</c:v>
+                </c:pt>
+                <c:pt idx="37">
+                  <c:v>37</c:v>
+                </c:pt>
+                <c:pt idx="38">
+                  <c:v>38</c:v>
+                </c:pt>
+                <c:pt idx="39">
+                  <c:v>39</c:v>
+                </c:pt>
+                <c:pt idx="40">
+                  <c:v>40</c:v>
+                </c:pt>
+                <c:pt idx="41">
+                  <c:v>41</c:v>
+                </c:pt>
+              </c:numCache>
+            </c:numRef>
+          </c:cat>
+          <c:val>
+            <c:numRef>
+              <c:f>Planilha1!$F$2:$F$43</c:f>
+              <c:numCache>
+                <c:formatCode>General</c:formatCode>
+                <c:ptCount val="42"/>
+              </c:numCache>
+            </c:numRef>
+          </c:val>
+        </c:ser>
+        <c:marker val="1"/>
+        <c:axId val="75626368"/>
+        <c:axId val="75402624"/>
+      </c:lineChart>
+      <c:valAx>
+        <c:axId val="75402624"/>
+        <c:scaling>
+          <c:orientation val="minMax"/>
+        </c:scaling>
+        <c:axPos val="l"/>
+        <c:majorGridlines>
+          <c:spPr>
+            <a:ln>
+              <a:solidFill>
+                <a:srgbClr val="B3B3B3"/>
+              </a:solidFill>
+            </a:ln>
+          </c:spPr>
+        </c:majorGridlines>
+        <c:numFmt formatCode="General" sourceLinked="1"/>
+        <c:majorTickMark val="none"/>
+        <c:tickLblPos val="nextTo"/>
+        <c:spPr>
+          <a:ln>
+            <a:solidFill>
+              <a:srgbClr val="B3B3B3"/>
+            </a:solidFill>
+          </a:ln>
+        </c:spPr>
+        <c:txPr>
+          <a:bodyPr/>
+          <a:lstStyle/>
+          <a:p>
+            <a:pPr>
+              <a:defRPr sz="1000" b="0"/>
+            </a:pPr>
+            <a:endParaRPr lang="pt-BR"/>
+          </a:p>
+        </c:txPr>
+        <c:crossAx val="75626368"/>
+        <c:crosses val="autoZero"/>
+        <c:crossBetween val="between"/>
+        <c:majorUnit val="0.1"/>
+      </c:valAx>
+      <c:catAx>
+        <c:axId val="75626368"/>
+        <c:scaling>
+          <c:orientation val="minMax"/>
+        </c:scaling>
+        <c:axPos val="b"/>
+        <c:numFmt formatCode="General" sourceLinked="1"/>
+        <c:majorTickMark val="none"/>
+        <c:tickLblPos val="nextTo"/>
+        <c:spPr>
+          <a:ln>
+            <a:solidFill>
+              <a:srgbClr val="B3B3B3"/>
+            </a:solidFill>
+          </a:ln>
+        </c:spPr>
+        <c:txPr>
+          <a:bodyPr/>
+          <a:lstStyle/>
+          <a:p>
+            <a:pPr>
+              <a:defRPr sz="1000" b="0"/>
+            </a:pPr>
+            <a:endParaRPr lang="pt-BR"/>
+          </a:p>
+        </c:txPr>
+        <c:crossAx val="75402624"/>
+        <c:crosses val="autoZero"/>
+        <c:auto val="1"/>
+        <c:lblAlgn val="ctr"/>
+        <c:lblOffset val="100"/>
+      </c:catAx>
+      <c:spPr>
+        <a:noFill/>
+        <a:ln>
+          <a:solidFill>
+            <a:srgbClr val="B3B3B3"/>
+          </a:solidFill>
+          <a:prstDash val="solid"/>
+        </a:ln>
+      </c:spPr>
+    </c:plotArea>
+    <c:legend>
+      <c:legendPos val="r"/>
+      <c:layout>
+        <c:manualLayout>
+          <c:xMode val="edge"/>
+          <c:yMode val="edge"/>
+          <c:x val="0.86087292659846104"/>
+          <c:y val="0.34544505013796351"/>
+          <c:w val="0.1391270734015391"/>
+          <c:h val="0.30910963052695334"/>
+        </c:manualLayout>
+      </c:layout>
+      <c:spPr>
+        <a:noFill/>
+        <a:ln>
+          <a:noFill/>
+        </a:ln>
+      </c:spPr>
+      <c:txPr>
+        <a:bodyPr/>
+        <a:lstStyle/>
+        <a:p>
+          <a:pPr>
+            <a:defRPr sz="1000" b="0"/>
+          </a:pPr>
+          <a:endParaRPr lang="pt-BR"/>
+        </a:p>
+      </c:txPr>
+    </c:legend>
+    <c:plotVisOnly val="1"/>
+  </c:chart>
+  <c:spPr>
+    <a:ln>
+      <a:noFill/>
+    </a:ln>
+  </c:spPr>
+  <c:externalData r:id="rId1"/>
+</c:chartSpace>
+</file>
+
 <file path=word/theme/theme1.xml><?xml version="1.0" encoding="utf-8"?>
 <a:theme xmlns:a="http://schemas.openxmlformats.org/drawingml/2006/main" name="Tema do Office">
   <a:themeElements>
@@ -5121,7 +6757,7 @@
 </file>
 
 <file path=customXml/itemProps1.xml><?xml version="1.0" encoding="utf-8"?>
-<ds:datastoreItem xmlns:ds="http://schemas.openxmlformats.org/officeDocument/2006/customXml" ds:itemID="{0F723530-DF24-4894-8373-05A035999ECD}">
+<ds:datastoreItem xmlns:ds="http://schemas.openxmlformats.org/officeDocument/2006/customXml" ds:itemID="{7FC5C950-204C-46B4-9363-AE784061EE21}">
   <ds:schemaRefs>
     <ds:schemaRef ds:uri="http://schemas.openxmlformats.org/officeDocument/2006/bibliography"/>
   </ds:schemaRefs>

</xml_diff>

<commit_message>
Algoritmo aproximativo para o TSP (usando Prim+DFS em Graph) OK. Nao ha' mais tempo para fazer para as outras estruturas.
</commit_message>
<xml_diff>
--- a/relatorio2.docx
+++ b/relatorio2.docx
@@ -19,6 +19,11 @@
       </w:r>
     </w:p>
     <w:p>
+      <w:pPr>
+        <w:rPr>
+          <w:u w:val="single"/>
+        </w:rPr>
+      </w:pPr>
       <w:r>
         <w:rPr>
           <w:b/>
@@ -51,6 +56,16 @@
       <w:r>
         <w:t xml:space="preserve"> e Celina </w:t>
       </w:r>
+      <w:proofErr w:type="spellStart"/>
+      <w:r>
+        <w:t>Miraglia</w:t>
+      </w:r>
+      <w:proofErr w:type="spellEnd"/>
+      <w:r>
+        <w:t xml:space="preserve"> Herrera de Figueiredo</w:t>
+      </w:r>
+      <w:bookmarkStart w:id="0" w:name="_GoBack"/>
+      <w:bookmarkEnd w:id="0"/>
     </w:p>
     <w:p>
       <w:r>
@@ -1629,8 +1644,6 @@
           <w:sz w:val="28"/>
         </w:rPr>
       </w:pPr>
-      <w:bookmarkStart w:id="0" w:name="_GoBack"/>
-      <w:bookmarkEnd w:id="0"/>
       <w:r>
         <w:rPr>
           <w:szCs w:val="24"/>
@@ -1962,13 +1975,7 @@
         <w:t>arestas</w:t>
       </w:r>
       <w:r>
-        <w:t xml:space="preserve"> leves (a </w:t>
-      </w:r>
-      <w:r>
-        <w:t>maior distância encontrada foi 3</w:t>
-      </w:r>
-      <w:r>
-        <w:t>) e/ou é altamente conectado (tem 300 vezes mais arestas que vértices), o que não acontece nos gr</w:t>
+        <w:t xml:space="preserve"> leves (a maior distância encontrada foi 3) e/ou é altamente conectado (tem 300 vezes mais arestas que vértices), o que não acontece nos gr</w:t>
       </w:r>
       <w:r>
         <w:t xml:space="preserve">afos 1 e 2 </w:t>
@@ -5894,11 +5901,11 @@
         </c:dLbls>
         <c:marker val="1"/>
         <c:smooth val="0"/>
-        <c:axId val="612659200"/>
-        <c:axId val="598296832"/>
+        <c:axId val="598681088"/>
+        <c:axId val="594868992"/>
       </c:lineChart>
       <c:catAx>
-        <c:axId val="612659200"/>
+        <c:axId val="598681088"/>
         <c:scaling>
           <c:orientation val="minMax"/>
         </c:scaling>
@@ -5926,7 +5933,7 @@
         <c:majorTickMark val="none"/>
         <c:minorTickMark val="none"/>
         <c:tickLblPos val="nextTo"/>
-        <c:crossAx val="598296832"/>
+        <c:crossAx val="594868992"/>
         <c:crosses val="autoZero"/>
         <c:auto val="1"/>
         <c:lblAlgn val="ctr"/>
@@ -5934,7 +5941,7 @@
         <c:noMultiLvlLbl val="0"/>
       </c:catAx>
       <c:valAx>
-        <c:axId val="598296832"/>
+        <c:axId val="594868992"/>
         <c:scaling>
           <c:orientation val="minMax"/>
         </c:scaling>
@@ -5963,7 +5970,7 @@
         <c:majorTickMark val="out"/>
         <c:minorTickMark val="none"/>
         <c:tickLblPos val="nextTo"/>
-        <c:crossAx val="612659200"/>
+        <c:crossAx val="598681088"/>
         <c:crosses val="autoZero"/>
         <c:crossBetween val="between"/>
       </c:valAx>
@@ -6285,7 +6292,7 @@
 </file>
 
 <file path=customXml/itemProps1.xml><?xml version="1.0" encoding="utf-8"?>
-<ds:datastoreItem xmlns:ds="http://schemas.openxmlformats.org/officeDocument/2006/customXml" ds:itemID="{F442F952-A9AD-44C5-9B78-F4EC13EDA0F1}">
+<ds:datastoreItem xmlns:ds="http://schemas.openxmlformats.org/officeDocument/2006/customXml" ds:itemID="{CD22C087-79F7-4236-A48F-BBE3BF96A75D}">
   <ds:schemaRefs>
     <ds:schemaRef ds:uri="http://schemas.openxmlformats.org/officeDocument/2006/bibliography"/>
   </ds:schemaRefs>

</xml_diff>